<commit_message>
update exam 2 study guide
</commit_message>
<xml_diff>
--- a/assets/files/biol4220_exam2_study_guide.docx
+++ b/assets/files/biol4220_exam2_study_guide.docx
@@ -1,6 +1,6 @@
 
 <file path=word/document.xml><?xml version="1.0" encoding="utf-8"?>
-<w:document xmlns:wpc="http://schemas.microsoft.com/office/word/2010/wordprocessingCanvas" xmlns:cx="http://schemas.microsoft.com/office/drawing/2014/chartex" xmlns:cx1="http://schemas.microsoft.com/office/drawing/2015/9/8/chartex" xmlns:cx2="http://schemas.microsoft.com/office/drawing/2015/10/21/chartex" xmlns:cx3="http://schemas.microsoft.com/office/drawing/2016/5/9/chartex" xmlns:cx4="http://schemas.microsoft.com/office/drawing/2016/5/10/chartex" xmlns:cx5="http://schemas.microsoft.com/office/drawing/2016/5/11/chartex" xmlns:cx6="http://schemas.microsoft.com/office/drawing/2016/5/12/chartex" xmlns:cx7="http://schemas.microsoft.com/office/drawing/2016/5/13/chartex" xmlns:cx8="http://schemas.microsoft.com/office/drawing/2016/5/14/chartex" xmlns:mc="http://schemas.openxmlformats.org/markup-compatibility/2006" xmlns:aink="http://schemas.microsoft.com/office/drawing/2016/ink" xmlns:am3d="http://schemas.microsoft.com/office/drawing/2017/model3d" xmlns:o="urn:schemas-microsoft-com:office:office" xmlns:r="http://schemas.openxmlformats.org/officeDocument/2006/relationships" xmlns:m="http://schemas.openxmlformats.org/officeDocument/2006/math" xmlns:v="urn:schemas-microsoft-com:vml" xmlns:wp14="http://schemas.microsoft.com/office/word/2010/wordprocessingDrawing" xmlns:wp="http://schemas.openxmlformats.org/drawingml/2006/wordprocessingDrawing" xmlns:w10="urn:schemas-microsoft-com:office:word" xmlns:w="http://schemas.openxmlformats.org/wordprocessingml/2006/main" xmlns:w14="http://schemas.microsoft.com/office/word/2010/wordml" xmlns:w15="http://schemas.microsoft.com/office/word/2012/wordml" xmlns:w16cex="http://schemas.microsoft.com/office/word/2018/wordml/cex" xmlns:w16cid="http://schemas.microsoft.com/office/word/2016/wordml/cid" xmlns:w16="http://schemas.microsoft.com/office/word/2018/wordml" xmlns:w16sdtdh="http://schemas.microsoft.com/office/word/2020/wordml/sdtdatahash" xmlns:w16se="http://schemas.microsoft.com/office/word/2015/wordml/symex" xmlns:wpg="http://schemas.microsoft.com/office/word/2010/wordprocessingGroup" xmlns:wpi="http://schemas.microsoft.com/office/word/2010/wordprocessingInk" xmlns:wne="http://schemas.microsoft.com/office/word/2006/wordml" xmlns:wps="http://schemas.microsoft.com/office/word/2010/wordprocessingShape" mc:Ignorable="w14 w15 w16se w16cid w16 w16cex w16sdtdh wp14">
+<w:document xmlns:wpc="http://schemas.microsoft.com/office/word/2010/wordprocessingCanvas" xmlns:cx="http://schemas.microsoft.com/office/drawing/2014/chartex" xmlns:cx1="http://schemas.microsoft.com/office/drawing/2015/9/8/chartex" xmlns:cx2="http://schemas.microsoft.com/office/drawing/2015/10/21/chartex" xmlns:cx3="http://schemas.microsoft.com/office/drawing/2016/5/9/chartex" xmlns:cx4="http://schemas.microsoft.com/office/drawing/2016/5/10/chartex" xmlns:cx5="http://schemas.microsoft.com/office/drawing/2016/5/11/chartex" xmlns:cx6="http://schemas.microsoft.com/office/drawing/2016/5/12/chartex" xmlns:cx7="http://schemas.microsoft.com/office/drawing/2016/5/13/chartex" xmlns:cx8="http://schemas.microsoft.com/office/drawing/2016/5/14/chartex" xmlns:mc="http://schemas.openxmlformats.org/markup-compatibility/2006" xmlns:aink="http://schemas.microsoft.com/office/drawing/2016/ink" xmlns:am3d="http://schemas.microsoft.com/office/drawing/2017/model3d" xmlns:o="urn:schemas-microsoft-com:office:office" xmlns:oel="http://schemas.microsoft.com/office/2019/extlst" xmlns:r="http://schemas.openxmlformats.org/officeDocument/2006/relationships" xmlns:m="http://schemas.openxmlformats.org/officeDocument/2006/math" xmlns:v="urn:schemas-microsoft-com:vml" xmlns:wp14="http://schemas.microsoft.com/office/word/2010/wordprocessingDrawing" xmlns:wp="http://schemas.openxmlformats.org/drawingml/2006/wordprocessingDrawing" xmlns:w10="urn:schemas-microsoft-com:office:word" xmlns:w="http://schemas.openxmlformats.org/wordprocessingml/2006/main" xmlns:w14="http://schemas.microsoft.com/office/word/2010/wordml" xmlns:w15="http://schemas.microsoft.com/office/word/2012/wordml" xmlns:w16cex="http://schemas.microsoft.com/office/word/2018/wordml/cex" xmlns:w16cid="http://schemas.microsoft.com/office/word/2016/wordml/cid" xmlns:w16="http://schemas.microsoft.com/office/word/2018/wordml" xmlns:w16sdtdh="http://schemas.microsoft.com/office/word/2020/wordml/sdtdatahash" xmlns:w16se="http://schemas.microsoft.com/office/word/2015/wordml/symex" xmlns:wpg="http://schemas.microsoft.com/office/word/2010/wordprocessingGroup" xmlns:wpi="http://schemas.microsoft.com/office/word/2010/wordprocessingInk" xmlns:wne="http://schemas.microsoft.com/office/word/2006/wordml" xmlns:wps="http://schemas.microsoft.com/office/word/2010/wordprocessingShape" mc:Ignorable="w14 w15 w16se w16cid w16 w16cex w16sdtdh wp14">
   <w:body>
     <w:p>
       <w:r>
@@ -13,19 +13,7 @@
     <w:p/>
     <w:p>
       <w:r>
-        <w:t>Exam 2 focuses on topics covered between Lab 12</w:t>
-      </w:r>
-      <w:r>
-        <w:t xml:space="preserve"> and Lab 22</w:t>
-      </w:r>
-      <w:r>
-        <w:t>. However, some topics may indirectly require knowledge of topics covered between Labs 01</w:t>
-      </w:r>
-      <w:r>
-        <w:t xml:space="preserve"> and 11</w:t>
-      </w:r>
-      <w:r>
-        <w:t>. To prepare, you should know:</w:t>
+        <w:t>Exam 2 focuses on topics covered between Lab 12 and Lab 22. However, some topics may indirectly require knowledge of topics covered between Labs 01 and 11. To prepare, you should know:</w:t>
       </w:r>
     </w:p>
     <w:p/>
@@ -37,10 +25,7 @@
         </w:numPr>
       </w:pPr>
       <w:r>
-        <w:t xml:space="preserve">How to read a Python script, how to describe its overall purpose, </w:t>
-      </w:r>
-      <w:r>
-        <w:t>and how to annotate key commands comments to make the script more human-readable</w:t>
+        <w:t>How to read a Python script, how to describe its overall purpose, and how to annotate key commands comments to make the script more human-readable</w:t>
       </w:r>
     </w:p>
     <w:p>
@@ -91,13 +76,7 @@
         <w:rPr>
           <w:i/>
         </w:rPr>
-        <w:t xml:space="preserve">     va</w:t>
-      </w:r>
-      <w:r>
-        <w:rPr>
-          <w:i/>
-        </w:rPr>
-        <w:t>riables, operators, comparisons, lists, dictionaries, string methods</w:t>
+        <w:t xml:space="preserve">     variables, operators, comparisons, lists, dictionaries, string methods</w:t>
       </w:r>
     </w:p>
     <w:p>
@@ -149,10 +128,7 @@
         </w:numPr>
       </w:pPr>
       <w:r>
-        <w:t>How to create, modify, and use objects from the f</w:t>
-      </w:r>
-      <w:r>
-        <w:t xml:space="preserve">ollowing </w:t>
+        <w:t xml:space="preserve">How to create, modify, and use objects from the following </w:t>
       </w:r>
       <w:proofErr w:type="spellStart"/>
       <w:r>
@@ -303,10 +279,7 @@
         </w:numPr>
       </w:pPr>
       <w:r>
-        <w:t>When provided a with a genetic code and a list of amino acid physic</w:t>
-      </w:r>
-      <w:r>
-        <w:t>ochemical properties, how to compute various summary statistics for molecular sequences:</w:t>
+        <w:t>When provided a with a genetic code and a list of amino acid physicochemical properties, how to compute various summary statistics for molecular sequences:</w:t>
       </w:r>
     </w:p>
     <w:p>
@@ -328,13 +301,7 @@
           <w:i/>
         </w:rPr>
         <w:br/>
-        <w:t xml:space="preserve">    translations and frequencies, physicochemical properties of amino acids, c</w:t>
-      </w:r>
-      <w:r>
-        <w:rPr>
-          <w:i/>
-        </w:rPr>
-        <w:t xml:space="preserve">odon usage </w:t>
+        <w:t xml:space="preserve">    translations and frequencies, physicochemical properties of amino acids, codon usage </w:t>
       </w:r>
       <w:r>
         <w:rPr>
@@ -449,7 +416,13 @@
         <w:rPr>
           <w:i/>
         </w:rPr>
-        <w:t xml:space="preserve"> scores</w:t>
+        <w:t xml:space="preserve"> </w:t>
+      </w:r>
+      <w:r>
+        <w:rPr>
+          <w:i/>
+        </w:rPr>
+        <w:t>estimates</w:t>
       </w:r>
     </w:p>
     <w:p/>
@@ -492,10 +465,7 @@
         </w:numPr>
       </w:pPr>
       <w:r>
-        <w:t>Initialize a string to read “The four nucleotides are A, C, G, and T.</w:t>
-      </w:r>
-      <w:r>
-        <w:t>” Apply a string method to count the number of occurrences of the letter ‘T’. Modify the method to count both uppercase and lowercase occurrences of ‘T’. Replace ‘four’ with ‘4’.</w:t>
+        <w:t>Initialize a string to read “The four nucleotides are A, C, G, and T.” Apply a string method to count the number of occurrences of the letter ‘T’. Modify the method to count both uppercase and lowercase occurrences of ‘T’. Replace ‘four’ with ‘4’.</w:t>
       </w:r>
     </w:p>
     <w:p>
@@ -506,10 +476,7 @@
         </w:numPr>
       </w:pPr>
       <w:r>
-        <w:t>Define a dictionary with three items with keys ‘E’, ‘M’, and ‘N’ and values ‘</w:t>
-      </w:r>
-      <w:r>
-        <w:t>envelope’, ‘membrane’, ‘nucleocapsid’. Add the item with key ‘S’ and value ‘spike’ to the dictionary.</w:t>
+        <w:t>Define a dictionary with three items with keys ‘E’, ‘M’, and ‘N’ and values ‘envelope’, ‘membrane’, ‘nucleocapsid’. Add the item with key ‘S’ and value ‘spike’ to the dictionary.</w:t>
       </w:r>
     </w:p>
     <w:p>
@@ -520,10 +487,7 @@
         </w:numPr>
       </w:pPr>
       <w:r>
-        <w:t>Define a NumPy array that has four rows and four columns, with values 1 through 16 as elements. Assign the values [[-1, -2], [-3, -4]] to the submatrix de</w:t>
-      </w:r>
-      <w:r>
-        <w:t>fined by the second and third rows and second and third columns using a single command.</w:t>
+        <w:t>Define a NumPy array that has four rows and four columns, with values 1 through 16 as elements. Assign the values [[-1, -2], [-3, -4]] to the submatrix defined by the second and third rows and second and third columns using a single command.</w:t>
       </w:r>
     </w:p>
     <w:p>
@@ -534,10 +498,7 @@
         </w:numPr>
       </w:pPr>
       <w:r>
-        <w:t xml:space="preserve">Define a list with the values [1, 2, 3, 0]. Replace the last element in the list with the value 4. Call a list comprehension that squares the value for each element in </w:t>
-      </w:r>
-      <w:r>
-        <w:t>the original list.</w:t>
+        <w:t>Define a list with the values [1, 2, 3, 0]. Replace the last element in the list with the value 4. Call a list comprehension that squares the value for each element in the original list.</w:t>
       </w:r>
     </w:p>
     <w:p>
@@ -548,10 +509,7 @@
         </w:numPr>
       </w:pPr>
       <w:r>
-        <w:t>Write a function that accepts an input filename, an output filename, and a string as arguments. The function will read each line in the input file, then write that line to the output file only if it does _not_ contain the string argument</w:t>
-      </w:r>
-      <w:r>
-        <w:t>.</w:t>
+        <w:t>Write a function that accepts an input filename, an output filename, and a string as arguments. The function will read each line in the input file, then write that line to the output file only if it does _not_ contain the string argument.</w:t>
       </w:r>
     </w:p>
     <w:p>
@@ -757,13 +715,7 @@
         <w:rPr>
           <w:rFonts w:ascii="Consolas" w:eastAsia="Consolas" w:hAnsi="Consolas" w:cs="Consolas"/>
         </w:rPr>
-        <w:t>34261</w:t>
-      </w:r>
-      <w:r>
-        <w:rPr>
-          <w:rFonts w:ascii="Consolas" w:eastAsia="Consolas" w:hAnsi="Consolas" w:cs="Consolas"/>
-        </w:rPr>
-        <w:t>6,envelope</w:t>
+        <w:t>342616,envelope</w:t>
       </w:r>
       <w:proofErr w:type="gramEnd"/>
       <w:r>
@@ -859,10 +811,7 @@
       </w:r>
       <w:r>
         <w:tab/>
-        <w:t>item is the gene name, and the value for each item is itself a dicti</w:t>
-      </w:r>
-      <w:r>
-        <w:t>onary. Items for these</w:t>
+        <w:t>item is the gene name, and the value for each item is itself a dictionary. Items for these</w:t>
       </w:r>
       <w:r>
         <w:br/>
@@ -1077,13 +1026,7 @@
           <w:rFonts w:ascii="Consolas" w:eastAsia="Consolas" w:hAnsi="Consolas" w:cs="Consolas"/>
         </w:rPr>
         <w:lastRenderedPageBreak/>
-        <w:t xml:space="preserve">                ‘</w:t>
-      </w:r>
-      <w:r>
-        <w:rPr>
-          <w:rFonts w:ascii="Consolas" w:eastAsia="Consolas" w:hAnsi="Consolas" w:cs="Consolas"/>
-        </w:rPr>
-        <w:t xml:space="preserve">MW24616’: </w:t>
+        <w:t xml:space="preserve">                ‘MW24616’: </w:t>
       </w:r>
       <w:proofErr w:type="gramStart"/>
       <w:r>
@@ -1580,13 +1523,7 @@
         <w:rPr>
           <w:rFonts w:ascii="Consolas" w:eastAsia="Consolas" w:hAnsi="Consolas" w:cs="Consolas"/>
         </w:rPr>
-        <w:t xml:space="preserve">) + ' ' + </w:t>
-      </w:r>
-      <w:r>
-        <w:rPr>
-          <w:rFonts w:ascii="Consolas" w:eastAsia="Consolas" w:hAnsi="Consolas" w:cs="Consolas"/>
-        </w:rPr>
-        <w:t>str(</w:t>
+        <w:t>) + ' ' + str(</w:t>
       </w:r>
       <w:proofErr w:type="spellStart"/>
       <w:r>
@@ -1967,11 +1904,6 @@
           <w:rFonts w:ascii="Consolas" w:eastAsia="Consolas" w:hAnsi="Consolas" w:cs="Consolas"/>
         </w:rPr>
         <w:tab/>
-      </w:r>
-      <w:r>
-        <w:rPr>
-          <w:rFonts w:ascii="Consolas" w:eastAsia="Consolas" w:hAnsi="Consolas" w:cs="Consolas"/>
-        </w:rPr>
         <w:t>if c123 in stop:</w:t>
       </w:r>
     </w:p>
@@ -2175,10 +2107,7 @@
         </w:numPr>
       </w:pPr>
       <w:r>
-        <w:t>What doe</w:t>
-      </w:r>
-      <w:r>
-        <w:t xml:space="preserve">s the </w:t>
+        <w:t xml:space="preserve">What does the </w:t>
       </w:r>
       <w:proofErr w:type="spellStart"/>
       <w:r>
@@ -2290,10 +2219,7 @@
         </w:numPr>
       </w:pPr>
       <w:r>
-        <w:t>You are given sequences from tw</w:t>
-      </w:r>
-      <w:r>
-        <w:t>o protein-coding genes, each with four codons.</w:t>
+        <w:t>You are given sequences from two protein-coding genes, each with four codons.</w:t>
       </w:r>
     </w:p>
     <w:p>
@@ -2373,10 +2299,7 @@
         </w:numPr>
       </w:pPr>
       <w:r>
-        <w:t>You</w:t>
-      </w:r>
-      <w:r>
-        <w:t xml:space="preserve"> are given the sequence alignment for a protein-coding gene</w:t>
+        <w:t>You are given the sequence alignment for a protein-coding gene</w:t>
       </w:r>
     </w:p>
     <w:p>
@@ -2474,10 +2397,7 @@
         </w:numPr>
       </w:pPr>
       <w:r>
-        <w:t>Suppose you estimate separate molecular phylogenies for five species (</w:t>
-      </w:r>
-      <w:r>
-        <w:t>A, B, C, D, E) for each of two genes (X and Y). The phylogeny for gene X is</w:t>
+        <w:t>Suppose you estimate separate molecular phylogenies for five species (A, B, C, D, E) for each of two genes (X and Y). The phylogeny for gene X is</w:t>
       </w:r>
       <w:r>
         <w:br/>
@@ -2544,10 +2464,7 @@
         <w:ind w:left="720"/>
       </w:pPr>
       <w:r>
-        <w:t>Gene X has 500bp and Gene Y has 1000b</w:t>
-      </w:r>
-      <w:r>
-        <w:t>p. Which gene is expected to have experienced a greater total number of substitutions (</w:t>
+        <w:t>Gene X has 500bp and Gene Y has 1000bp. Which gene is expected to have experienced a greater total number of substitutions (</w:t>
       </w:r>
       <w:proofErr w:type="gramStart"/>
       <w:r>
@@ -2606,10 +2523,7 @@
       </w:r>
       <w:proofErr w:type="gramEnd"/>
       <w:r>
-        <w:t xml:space="preserve"> did not. Name one topic that was covered that you think should be cover</w:t>
-      </w:r>
-      <w:r>
-        <w:t>ed in greater depth, and one topic that the course did cover but you did not find particularly interesting or useful.</w:t>
+        <w:t xml:space="preserve"> did not. Name one topic that was covered that you think should be covered in greater depth, and one topic that the course did cover but you did not find particularly interesting or useful.</w:t>
       </w:r>
     </w:p>
     <w:sectPr>
@@ -2623,7 +2537,7 @@
 </file>
 
 <file path=word/numbering.xml><?xml version="1.0" encoding="utf-8"?>
-<w:numbering xmlns:wpc="http://schemas.microsoft.com/office/word/2010/wordprocessingCanvas" xmlns:cx="http://schemas.microsoft.com/office/drawing/2014/chartex" xmlns:cx1="http://schemas.microsoft.com/office/drawing/2015/9/8/chartex" xmlns:cx2="http://schemas.microsoft.com/office/drawing/2015/10/21/chartex" xmlns:cx3="http://schemas.microsoft.com/office/drawing/2016/5/9/chartex" xmlns:cx4="http://schemas.microsoft.com/office/drawing/2016/5/10/chartex" xmlns:cx5="http://schemas.microsoft.com/office/drawing/2016/5/11/chartex" xmlns:cx6="http://schemas.microsoft.com/office/drawing/2016/5/12/chartex" xmlns:cx7="http://schemas.microsoft.com/office/drawing/2016/5/13/chartex" xmlns:cx8="http://schemas.microsoft.com/office/drawing/2016/5/14/chartex" xmlns:mc="http://schemas.openxmlformats.org/markup-compatibility/2006" xmlns:aink="http://schemas.microsoft.com/office/drawing/2016/ink" xmlns:am3d="http://schemas.microsoft.com/office/drawing/2017/model3d" xmlns:o="urn:schemas-microsoft-com:office:office" xmlns:r="http://schemas.openxmlformats.org/officeDocument/2006/relationships" xmlns:m="http://schemas.openxmlformats.org/officeDocument/2006/math" xmlns:v="urn:schemas-microsoft-com:vml" xmlns:wp14="http://schemas.microsoft.com/office/word/2010/wordprocessingDrawing" xmlns:wp="http://schemas.openxmlformats.org/drawingml/2006/wordprocessingDrawing" xmlns:w10="urn:schemas-microsoft-com:office:word" xmlns:w="http://schemas.openxmlformats.org/wordprocessingml/2006/main" xmlns:w14="http://schemas.microsoft.com/office/word/2010/wordml" xmlns:w15="http://schemas.microsoft.com/office/word/2012/wordml" xmlns:w16cex="http://schemas.microsoft.com/office/word/2018/wordml/cex" xmlns:w16cid="http://schemas.microsoft.com/office/word/2016/wordml/cid" xmlns:w16="http://schemas.microsoft.com/office/word/2018/wordml" xmlns:w16sdtdh="http://schemas.microsoft.com/office/word/2020/wordml/sdtdatahash" xmlns:w16se="http://schemas.microsoft.com/office/word/2015/wordml/symex" xmlns:wpg="http://schemas.microsoft.com/office/word/2010/wordprocessingGroup" xmlns:wpi="http://schemas.microsoft.com/office/word/2010/wordprocessingInk" xmlns:wne="http://schemas.microsoft.com/office/word/2006/wordml" xmlns:wps="http://schemas.microsoft.com/office/word/2010/wordprocessingShape" mc:Ignorable="w14 w15 w16se w16cid w16 w16cex w16sdtdh wp14">
+<w:numbering xmlns:wpc="http://schemas.microsoft.com/office/word/2010/wordprocessingCanvas" xmlns:cx="http://schemas.microsoft.com/office/drawing/2014/chartex" xmlns:cx1="http://schemas.microsoft.com/office/drawing/2015/9/8/chartex" xmlns:cx2="http://schemas.microsoft.com/office/drawing/2015/10/21/chartex" xmlns:cx3="http://schemas.microsoft.com/office/drawing/2016/5/9/chartex" xmlns:cx4="http://schemas.microsoft.com/office/drawing/2016/5/10/chartex" xmlns:cx5="http://schemas.microsoft.com/office/drawing/2016/5/11/chartex" xmlns:cx6="http://schemas.microsoft.com/office/drawing/2016/5/12/chartex" xmlns:cx7="http://schemas.microsoft.com/office/drawing/2016/5/13/chartex" xmlns:cx8="http://schemas.microsoft.com/office/drawing/2016/5/14/chartex" xmlns:mc="http://schemas.openxmlformats.org/markup-compatibility/2006" xmlns:aink="http://schemas.microsoft.com/office/drawing/2016/ink" xmlns:am3d="http://schemas.microsoft.com/office/drawing/2017/model3d" xmlns:o="urn:schemas-microsoft-com:office:office" xmlns:oel="http://schemas.microsoft.com/office/2019/extlst" xmlns:r="http://schemas.openxmlformats.org/officeDocument/2006/relationships" xmlns:m="http://schemas.openxmlformats.org/officeDocument/2006/math" xmlns:v="urn:schemas-microsoft-com:vml" xmlns:wp14="http://schemas.microsoft.com/office/word/2010/wordprocessingDrawing" xmlns:wp="http://schemas.openxmlformats.org/drawingml/2006/wordprocessingDrawing" xmlns:w10="urn:schemas-microsoft-com:office:word" xmlns:w="http://schemas.openxmlformats.org/wordprocessingml/2006/main" xmlns:w14="http://schemas.microsoft.com/office/word/2010/wordml" xmlns:w15="http://schemas.microsoft.com/office/word/2012/wordml" xmlns:w16cex="http://schemas.microsoft.com/office/word/2018/wordml/cex" xmlns:w16cid="http://schemas.microsoft.com/office/word/2016/wordml/cid" xmlns:w16="http://schemas.microsoft.com/office/word/2018/wordml" xmlns:w16sdtdh="http://schemas.microsoft.com/office/word/2020/wordml/sdtdatahash" xmlns:w16se="http://schemas.microsoft.com/office/word/2015/wordml/symex" xmlns:wpg="http://schemas.microsoft.com/office/word/2010/wordprocessingGroup" xmlns:wpi="http://schemas.microsoft.com/office/word/2010/wordprocessingInk" xmlns:wne="http://schemas.microsoft.com/office/word/2006/wordml" xmlns:wps="http://schemas.microsoft.com/office/word/2010/wordprocessingShape" mc:Ignorable="w14 w15 w16se w16cid w16 w16cex w16sdtdh wp14">
   <w:abstractNum w:abstractNumId="0" w15:restartNumberingAfterBreak="0">
     <w:nsid w:val="19423D52"/>
     <w:multiLevelType w:val="multilevel"/>
@@ -3302,22 +3216,22 @@
       </w:rPr>
     </w:lvl>
   </w:abstractNum>
-  <w:num w:numId="1">
+  <w:num w:numId="1" w16cid:durableId="831138909">
     <w:abstractNumId w:val="0"/>
   </w:num>
-  <w:num w:numId="2">
+  <w:num w:numId="2" w16cid:durableId="182326158">
     <w:abstractNumId w:val="1"/>
   </w:num>
-  <w:num w:numId="3">
+  <w:num w:numId="3" w16cid:durableId="436217401">
     <w:abstractNumId w:val="3"/>
   </w:num>
-  <w:num w:numId="4">
+  <w:num w:numId="4" w16cid:durableId="1680617196">
     <w:abstractNumId w:val="5"/>
   </w:num>
-  <w:num w:numId="5">
+  <w:num w:numId="5" w16cid:durableId="935405660">
     <w:abstractNumId w:val="4"/>
   </w:num>
-  <w:num w:numId="6">
+  <w:num w:numId="6" w16cid:durableId="2121947918">
     <w:abstractNumId w:val="2"/>
   </w:num>
 </w:numbering>

</xml_diff>